<commit_message>
Adding ChromeOption, EdgeOption properties and @FindBy annotation
</commit_message>
<xml_diff>
--- a/src/main/resources/Evidences/Customer.docx
+++ b/src/main/resources/Evidences/Customer.docx
@@ -8,12 +8,12 @@
         <w:drawing>
           <wp:inline distT="0" distR="0" distB="0" distL="0">
             <wp:extent cx="5080000" cy="5080000"/>
-            <wp:docPr id="0" name="Drawing 0" descr="D:/LightWaitSW/IntelliJ IDEA/IdeaProjects/CucumberBasedProject/src/main/resources/Evidences/null_20240801_200408.png"/>
+            <wp:docPr id="0" name="Drawing 0" descr="D:/LightWaitSW/IntelliJ IDEA/IdeaProjects/CucumberBasedProject/src/main/resources/Evidences/null_20240802_201339.png"/>
             <a:graphic xmlns:a="http://schemas.openxmlformats.org/drawingml/2006/main">
               <a:graphicData uri="http://schemas.openxmlformats.org/drawingml/2006/picture">
                 <pic:pic xmlns:pic="http://schemas.openxmlformats.org/drawingml/2006/picture">
                   <pic:nvPicPr>
-                    <pic:cNvPr id="0" name="Picture 0" descr="D:/LightWaitSW/IntelliJ IDEA/IdeaProjects/CucumberBasedProject/src/main/resources/Evidences/null_20240801_200408.png"/>
+                    <pic:cNvPr id="0" name="Picture 0" descr="D:/LightWaitSW/IntelliJ IDEA/IdeaProjects/CucumberBasedProject/src/main/resources/Evidences/null_20240802_201339.png"/>
                     <pic:cNvPicPr>
                       <a:picLocks noChangeAspect="true"/>
                     </pic:cNvPicPr>
@@ -42,12 +42,12 @@
         <w:drawing>
           <wp:inline distT="0" distR="0" distB="0" distL="0">
             <wp:extent cx="5080000" cy="5080000"/>
-            <wp:docPr id="1" name="Drawing 1" descr="D:/LightWaitSW/IntelliJ IDEA/IdeaProjects/CucumberBasedProject/src/main/resources/Evidences/null_20240801_200410.png"/>
+            <wp:docPr id="1" name="Drawing 1" descr="D:/LightWaitSW/IntelliJ IDEA/IdeaProjects/CucumberBasedProject/src/main/resources/Evidences/null_20240802_201349.png"/>
             <a:graphic xmlns:a="http://schemas.openxmlformats.org/drawingml/2006/main">
               <a:graphicData uri="http://schemas.openxmlformats.org/drawingml/2006/picture">
                 <pic:pic xmlns:pic="http://schemas.openxmlformats.org/drawingml/2006/picture">
                   <pic:nvPicPr>
-                    <pic:cNvPr id="0" name="Picture 1" descr="D:/LightWaitSW/IntelliJ IDEA/IdeaProjects/CucumberBasedProject/src/main/resources/Evidences/null_20240801_200410.png"/>
+                    <pic:cNvPr id="0" name="Picture 1" descr="D:/LightWaitSW/IntelliJ IDEA/IdeaProjects/CucumberBasedProject/src/main/resources/Evidences/null_20240802_201349.png"/>
                     <pic:cNvPicPr>
                       <a:picLocks noChangeAspect="true"/>
                     </pic:cNvPicPr>
@@ -76,12 +76,12 @@
         <w:drawing>
           <wp:inline distT="0" distR="0" distB="0" distL="0">
             <wp:extent cx="5080000" cy="5080000"/>
-            <wp:docPr id="2" name="Drawing 2" descr="D:/LightWaitSW/IntelliJ IDEA/IdeaProjects/CucumberBasedProject/src/main/resources/Evidences/null_20240801_200422.png"/>
+            <wp:docPr id="2" name="Drawing 2" descr="D:/LightWaitSW/IntelliJ IDEA/IdeaProjects/CucumberBasedProject/src/main/resources/Evidences/null_20240802_201350.png"/>
             <a:graphic xmlns:a="http://schemas.openxmlformats.org/drawingml/2006/main">
               <a:graphicData uri="http://schemas.openxmlformats.org/drawingml/2006/picture">
                 <pic:pic xmlns:pic="http://schemas.openxmlformats.org/drawingml/2006/picture">
                   <pic:nvPicPr>
-                    <pic:cNvPr id="0" name="Picture 2" descr="D:/LightWaitSW/IntelliJ IDEA/IdeaProjects/CucumberBasedProject/src/main/resources/Evidences/null_20240801_200422.png"/>
+                    <pic:cNvPr id="0" name="Picture 2" descr="D:/LightWaitSW/IntelliJ IDEA/IdeaProjects/CucumberBasedProject/src/main/resources/Evidences/null_20240802_201350.png"/>
                     <pic:cNvPicPr>
                       <a:picLocks noChangeAspect="true"/>
                     </pic:cNvPicPr>
@@ -106,6 +106,40 @@
             </a:graphic>
           </wp:inline>
         </w:drawing>
+        <w:br/>
+        <w:drawing>
+          <wp:inline distT="0" distR="0" distB="0" distL="0">
+            <wp:extent cx="5080000" cy="5080000"/>
+            <wp:docPr id="3" name="Drawing 3" descr="D:/LightWaitSW/IntelliJ IDEA/IdeaProjects/CucumberBasedProject/src/main/resources/Evidences/null_20240802_201400.png"/>
+            <a:graphic xmlns:a="http://schemas.openxmlformats.org/drawingml/2006/main">
+              <a:graphicData uri="http://schemas.openxmlformats.org/drawingml/2006/picture">
+                <pic:pic xmlns:pic="http://schemas.openxmlformats.org/drawingml/2006/picture">
+                  <pic:nvPicPr>
+                    <pic:cNvPr id="0" name="Picture 3" descr="D:/LightWaitSW/IntelliJ IDEA/IdeaProjects/CucumberBasedProject/src/main/resources/Evidences/null_20240802_201400.png"/>
+                    <pic:cNvPicPr>
+                      <a:picLocks noChangeAspect="true"/>
+                    </pic:cNvPicPr>
+                  </pic:nvPicPr>
+                  <pic:blipFill>
+                    <a:blip r:embed="rId5"/>
+                    <a:stretch>
+                      <a:fillRect/>
+                    </a:stretch>
+                  </pic:blipFill>
+                  <pic:spPr>
+                    <a:xfrm>
+                      <a:off x="0" y="0"/>
+                      <a:ext cx="5080000" cy="5080000"/>
+                    </a:xfrm>
+                    <a:prstGeom prst="rect">
+                      <a:avLst/>
+                    </a:prstGeom>
+                  </pic:spPr>
+                </pic:pic>
+              </a:graphicData>
+            </a:graphic>
+          </wp:inline>
+        </w:drawing>
       </w:r>
     </w:p>
   </w:body>

</xml_diff>